<commit_message>
Updated TTI Summit Presentation Files
Updated Reference Guide & Lifecycle Guide
</commit_message>
<xml_diff>
--- a/presentations/TTI Summit Workshop Lifecycle Guide.docx
+++ b/presentations/TTI Summit Workshop Lifecycle Guide.docx
@@ -455,7 +455,12 @@
               <w:jc w:val="center"/>
             </w:pPr>
             <w:r>
-              <w:t>Unique Fractional Non-Fungible</w:t>
+              <w:t xml:space="preserve">Unique Fractional </w:t>
+            </w:r>
+            <w:bookmarkStart w:id="0" w:name="_GoBack"/>
+            <w:bookmarkEnd w:id="0"/>
+            <w:r>
+              <w:t>Fungible</w:t>
             </w:r>
           </w:p>
         </w:tc>
@@ -809,7 +814,6 @@
       <w:pPr>
         <w:pStyle w:val="ListParagraph"/>
       </w:pPr>
-      <w:bookmarkStart w:id="0" w:name="_GoBack"/>
       <w:r>
         <w:t>_______________________________________________________________________</w:t>
       </w:r>
@@ -823,7 +827,6 @@
         <w:t xml:space="preserve"> </w:t>
       </w:r>
     </w:p>
-    <w:bookmarkEnd w:id="0"/>
     <w:p>
       <w:pPr>
         <w:pStyle w:val="ListParagraph"/>
@@ -5948,7 +5951,7 @@
 </file>
 
 <file path=customXml/itemProps1.xml><?xml version="1.0" encoding="utf-8"?>
-<ds:datastoreItem xmlns:ds="http://schemas.openxmlformats.org/officeDocument/2006/customXml" ds:itemID="{A2DE18A4-4DCD-844D-91D9-13B4E883BF71}">
+<ds:datastoreItem xmlns:ds="http://schemas.openxmlformats.org/officeDocument/2006/customXml" ds:itemID="{0DAACDF7-E880-974E-936C-DBD29588301A}">
   <ds:schemaRefs>
     <ds:schemaRef ds:uri="http://schemas.openxmlformats.org/officeDocument/2006/bibliography"/>
   </ds:schemaRefs>

</xml_diff>